<commit_message>
Finished up my 3 ideas with player emotion goals and design issues
</commit_message>
<xml_diff>
--- a/Project Brief Responses/Ben Carter/Your Outline Project Brief - Ben Carter Idea 1.docx
+++ b/Project Brief Responses/Ben Carter/Your Outline Project Brief - Ben Carter Idea 1.docx
@@ -301,6 +301,11 @@
             <w:tcW w:w="7758" w:type="dxa"/>
           </w:tcPr>
           <w:p/>
+          <w:p>
+            <w:r>
+              <w:t>I want the player to feel like they have a real impact on how efficient a level can be cleared making them feel strategic</w:t>
+            </w:r>
+          </w:p>
         </w:tc>
       </w:tr>
       <w:tr>
@@ -323,6 +328,11 @@
             <w:r>
               <w:t>Level design and turret design</w:t>
             </w:r>
+            <w:r>
+              <w:t xml:space="preserve"> (Weapons)</w:t>
+            </w:r>
+            <w:bookmarkStart w:id="0" w:name="_GoBack"/>
+            <w:bookmarkEnd w:id="0"/>
           </w:p>
         </w:tc>
       </w:tr>
@@ -342,9 +352,13 @@
             <w:tcW w:w="7758" w:type="dxa"/>
           </w:tcPr>
           <w:p/>
-          <w:p>
-            <w:r>
-              <w:t>Auto pathing may be a challenge to implement</w:t>
+          <w:p/>
+          <w:p>
+            <w:r>
+              <w:t xml:space="preserve">Auto pathing </w:t>
+            </w:r>
+            <w:r>
+              <w:t>the ai to walk around objects placed by the user.</w:t>
             </w:r>
           </w:p>
         </w:tc>
@@ -367,20 +381,27 @@
           <w:p>
             <w:r>
               <w:t xml:space="preserve">Imagine you are a player playing your finished game. What is the ideal feedback you would wish to have? :- </w:t>
+            </w:r>
+          </w:p>
+          <w:p/>
+          <w:p>
+            <w:r>
+              <w:t>“I felt like a strategic mastermind”</w:t>
+            </w:r>
+          </w:p>
+          <w:p>
+            <w:r>
+              <w:t>“Spent too much time on this game”</w:t>
             </w:r>
           </w:p>
           <w:p/>
           <w:p/>
           <w:p/>
           <w:p/>
-          <w:p/>
         </w:tc>
       </w:tr>
     </w:tbl>
-    <w:p>
-      <w:bookmarkStart w:id="0" w:name="_GoBack"/>
-      <w:bookmarkEnd w:id="0"/>
-    </w:p>
+    <w:p/>
     <w:sectPr>
       <w:pgSz w:w="12240" w:h="15840"/>
       <w:pgMar w:top="720" w:right="720" w:bottom="720" w:left="720" w:header="720" w:footer="720" w:gutter="0"/>
@@ -854,7 +875,7 @@
     <w:lsdException w:name="Table Web 2" w:semiHidden="1" w:unhideWhenUsed="1"/>
     <w:lsdException w:name="Table Web 3" w:semiHidden="1" w:unhideWhenUsed="1"/>
     <w:lsdException w:name="Balloon Text" w:semiHidden="1" w:unhideWhenUsed="1"/>
-    <w:lsdException w:name="Table Grid" w:semiHidden="1" w:uiPriority="59" w:unhideWhenUsed="1"/>
+    <w:lsdException w:name="Table Grid" w:uiPriority="59"/>
     <w:lsdException w:name="Table Theme" w:semiHidden="1" w:unhideWhenUsed="1"/>
     <w:lsdException w:name="Placeholder Text" w:semiHidden="1"/>
     <w:lsdException w:name="No Spacing" w:uiPriority="1" w:qFormat="1"/>

</xml_diff>